<commit_message>
Add homerow tooltip and info line, update resume to august 2017 and address
</commit_message>
<xml_diff>
--- a/SamMcGrailResume2017.docx
+++ b/SamMcGrailResume2017.docx
@@ -91,6 +91,7 @@
         </w:rPr>
         <w:t xml:space="preserve"> </w:t>
       </w:r>
+      <w:proofErr w:type="gramStart"/>
       <w:r>
         <w:rPr>
           <w:rFonts w:ascii="Georgia" w:eastAsia="Arial Unicode MS" w:hAnsi="Georgia" w:cs="Arial Unicode MS"/>
@@ -115,6 +116,7 @@
         </w:rPr>
         <w:t>◆</w:t>
       </w:r>
+      <w:proofErr w:type="gramEnd"/>
       <w:r>
         <w:rPr>
           <w:rFonts w:ascii="Georgia" w:eastAsia="Arial Unicode MS" w:hAnsi="Georgia" w:cs="Arial Unicode MS"/>
@@ -129,7 +131,7 @@
           <w:sz w:val="20"/>
           <w:szCs w:val="20"/>
         </w:rPr>
-        <w:t>16</w:t>
+        <w:t>28 Hews St</w:t>
       </w:r>
       <w:r>
         <w:rPr>
@@ -137,7 +139,7 @@
           <w:sz w:val="20"/>
           <w:szCs w:val="20"/>
         </w:rPr>
-        <w:t xml:space="preserve"> </w:t>
+        <w:t xml:space="preserve">, </w:t>
       </w:r>
       <w:r>
         <w:rPr>
@@ -145,7 +147,7 @@
           <w:sz w:val="20"/>
           <w:szCs w:val="20"/>
         </w:rPr>
-        <w:t>Carriage Hill Road, Northborough</w:t>
+        <w:t>Cambridge</w:t>
       </w:r>
       <w:r>
         <w:rPr>
@@ -153,7 +155,7 @@
           <w:sz w:val="20"/>
           <w:szCs w:val="20"/>
         </w:rPr>
-        <w:t>, MA 0</w:t>
+        <w:t xml:space="preserve">, MA </w:t>
       </w:r>
       <w:r>
         <w:rPr>
@@ -161,7 +163,7 @@
           <w:sz w:val="20"/>
           <w:szCs w:val="20"/>
         </w:rPr>
-        <w:t>1532</w:t>
+        <w:t>02139</w:t>
       </w:r>
     </w:p>
     <w:p>
@@ -208,8 +210,18 @@
           <w:sz w:val="20"/>
           <w:szCs w:val="20"/>
         </w:rPr>
-        <w:t xml:space="preserve"> github.com/sammcgrail</w:t>
-      </w:r>
+        <w:t xml:space="preserve"> github.com/</w:t>
+      </w:r>
+      <w:proofErr w:type="spellStart"/>
+      <w:r>
+        <w:rPr>
+          <w:rFonts w:ascii="Georgia" w:eastAsia="Arial Unicode MS" w:hAnsi="Georgia" w:cs="Arial Unicode MS"/>
+          <w:sz w:val="20"/>
+          <w:szCs w:val="20"/>
+        </w:rPr>
+        <w:t>sammcgrail</w:t>
+      </w:r>
+      <w:proofErr w:type="spellEnd"/>
       <w:r>
         <w:rPr>
           <w:rFonts w:ascii="Georgia" w:eastAsia="Arial Unicode MS" w:hAnsi="Georgia" w:cs="Arial Unicode MS"/>
@@ -371,6 +383,7 @@
         </w:rPr>
         <w:t xml:space="preserve">MySQL, </w:t>
       </w:r>
+      <w:proofErr w:type="spellStart"/>
       <w:r>
         <w:rPr>
           <w:rFonts w:ascii="Georgia" w:eastAsia="Georgia" w:hAnsi="Georgia" w:cs="Georgia"/>
@@ -378,6 +391,339 @@
           <w:szCs w:val="20"/>
         </w:rPr>
         <w:t>PostgreSQL</w:t>
+      </w:r>
+      <w:proofErr w:type="spellEnd"/>
+    </w:p>
+    <w:p>
+      <w:pPr>
+        <w:pStyle w:val="normal0"/>
+        <w:contextualSpacing w:val="0"/>
+        <w:rPr>
+          <w:rFonts w:ascii="Georgia" w:eastAsia="Georgia" w:hAnsi="Georgia" w:cs="Georgia"/>
+          <w:sz w:val="20"/>
+          <w:szCs w:val="20"/>
+        </w:rPr>
+      </w:pPr>
+      <w:r>
+        <w:rPr>
+          <w:rFonts w:ascii="Georgia" w:eastAsia="Georgia" w:hAnsi="Georgia" w:cs="Georgia"/>
+          <w:b/>
+          <w:sz w:val="20"/>
+          <w:szCs w:val="20"/>
+        </w:rPr>
+        <w:t>Software/Tools</w:t>
+      </w:r>
+      <w:r>
+        <w:rPr>
+          <w:rFonts w:ascii="Georgia" w:eastAsia="Georgia" w:hAnsi="Georgia" w:cs="Georgia"/>
+          <w:sz w:val="20"/>
+          <w:szCs w:val="20"/>
+        </w:rPr>
+        <w:t xml:space="preserve">: </w:t>
+      </w:r>
+      <w:r>
+        <w:rPr>
+          <w:rFonts w:ascii="Georgia" w:eastAsia="Georgia" w:hAnsi="Georgia" w:cs="Georgia"/>
+          <w:sz w:val="20"/>
+          <w:szCs w:val="20"/>
+        </w:rPr>
+        <w:t xml:space="preserve">D3.js, </w:t>
+      </w:r>
+      <w:r>
+        <w:rPr>
+          <w:rFonts w:ascii="Georgia" w:eastAsia="Georgia" w:hAnsi="Georgia" w:cs="Georgia"/>
+          <w:sz w:val="20"/>
+          <w:szCs w:val="20"/>
+        </w:rPr>
+        <w:t>Linux</w:t>
+      </w:r>
+      <w:r>
+        <w:rPr>
+          <w:rFonts w:ascii="Georgia" w:eastAsia="Georgia" w:hAnsi="Georgia" w:cs="Georgia"/>
+          <w:sz w:val="20"/>
+          <w:szCs w:val="20"/>
+        </w:rPr>
+        <w:t>/Unix</w:t>
+      </w:r>
+      <w:r>
+        <w:rPr>
+          <w:rFonts w:ascii="Georgia" w:eastAsia="Georgia" w:hAnsi="Georgia" w:cs="Georgia"/>
+          <w:sz w:val="20"/>
+          <w:szCs w:val="20"/>
+        </w:rPr>
+        <w:t xml:space="preserve"> shell-</w:t>
+      </w:r>
+      <w:proofErr w:type="spellStart"/>
+      <w:r>
+        <w:rPr>
+          <w:rFonts w:ascii="Georgia" w:eastAsia="Georgia" w:hAnsi="Georgia" w:cs="Georgia"/>
+          <w:sz w:val="20"/>
+          <w:szCs w:val="20"/>
+        </w:rPr>
+        <w:t>fu</w:t>
+      </w:r>
+      <w:proofErr w:type="spellEnd"/>
+      <w:r>
+        <w:rPr>
+          <w:rFonts w:ascii="Georgia" w:eastAsia="Georgia" w:hAnsi="Georgia" w:cs="Georgia"/>
+          <w:sz w:val="20"/>
+          <w:szCs w:val="20"/>
+        </w:rPr>
+        <w:t xml:space="preserve">, </w:t>
+      </w:r>
+      <w:proofErr w:type="spellStart"/>
+      <w:r>
+        <w:rPr>
+          <w:rFonts w:ascii="Georgia" w:eastAsia="Georgia" w:hAnsi="Georgia" w:cs="Georgia"/>
+          <w:sz w:val="20"/>
+          <w:szCs w:val="20"/>
+        </w:rPr>
+        <w:t>g</w:t>
+      </w:r>
+      <w:r>
+        <w:rPr>
+          <w:rFonts w:ascii="Georgia" w:eastAsia="Georgia" w:hAnsi="Georgia" w:cs="Georgia"/>
+          <w:sz w:val="20"/>
+          <w:szCs w:val="20"/>
+        </w:rPr>
+        <w:t>it</w:t>
+      </w:r>
+      <w:proofErr w:type="spellEnd"/>
+      <w:r>
+        <w:rPr>
+          <w:rFonts w:ascii="Georgia" w:eastAsia="Georgia" w:hAnsi="Georgia" w:cs="Georgia"/>
+          <w:sz w:val="20"/>
+          <w:szCs w:val="20"/>
+        </w:rPr>
+        <w:t xml:space="preserve">, </w:t>
+      </w:r>
+      <w:proofErr w:type="spellStart"/>
+      <w:r>
+        <w:rPr>
+          <w:rFonts w:ascii="Georgia" w:eastAsia="Georgia" w:hAnsi="Georgia" w:cs="Georgia"/>
+          <w:sz w:val="20"/>
+          <w:szCs w:val="20"/>
+        </w:rPr>
+        <w:t>GitHub</w:t>
+      </w:r>
+      <w:proofErr w:type="spellEnd"/>
+      <w:r>
+        <w:rPr>
+          <w:rFonts w:ascii="Georgia" w:eastAsia="Georgia" w:hAnsi="Georgia" w:cs="Georgia"/>
+          <w:sz w:val="20"/>
+          <w:szCs w:val="20"/>
+        </w:rPr>
+        <w:t xml:space="preserve">, </w:t>
+      </w:r>
+      <w:proofErr w:type="spellStart"/>
+      <w:r>
+        <w:rPr>
+          <w:rFonts w:ascii="Georgia" w:eastAsia="Georgia" w:hAnsi="Georgia" w:cs="Georgia"/>
+          <w:sz w:val="20"/>
+          <w:szCs w:val="20"/>
+        </w:rPr>
+        <w:t>Heroku</w:t>
+      </w:r>
+      <w:proofErr w:type="spellEnd"/>
+      <w:r>
+        <w:rPr>
+          <w:rFonts w:ascii="Georgia" w:eastAsia="Georgia" w:hAnsi="Georgia" w:cs="Georgia"/>
+          <w:sz w:val="20"/>
+          <w:szCs w:val="20"/>
+        </w:rPr>
+        <w:t>,</w:t>
+      </w:r>
+      <w:r>
+        <w:rPr>
+          <w:rFonts w:ascii="Georgia" w:eastAsia="Georgia" w:hAnsi="Georgia" w:cs="Georgia"/>
+          <w:sz w:val="20"/>
+          <w:szCs w:val="20"/>
+        </w:rPr>
+        <w:t xml:space="preserve"> Bootstrap</w:t>
+      </w:r>
+      <w:r>
+        <w:rPr>
+          <w:rFonts w:ascii="Georgia" w:eastAsia="Georgia" w:hAnsi="Georgia" w:cs="Georgia"/>
+          <w:sz w:val="20"/>
+          <w:szCs w:val="20"/>
+        </w:rPr>
+        <w:t xml:space="preserve">, </w:t>
+      </w:r>
+      <w:r>
+        <w:rPr>
+          <w:rFonts w:ascii="Georgia" w:eastAsia="Georgia" w:hAnsi="Georgia" w:cs="Georgia"/>
+          <w:sz w:val="20"/>
+          <w:szCs w:val="20"/>
+        </w:rPr>
+        <w:t>Photoshop</w:t>
+      </w:r>
+      <w:r>
+        <w:rPr>
+          <w:rFonts w:ascii="Georgia" w:eastAsia="Georgia" w:hAnsi="Georgia" w:cs="Georgia"/>
+          <w:sz w:val="20"/>
+          <w:szCs w:val="20"/>
+        </w:rPr>
+        <w:t>,</w:t>
+      </w:r>
+      <w:r>
+        <w:rPr>
+          <w:rFonts w:ascii="Georgia" w:eastAsia="Georgia" w:hAnsi="Georgia" w:cs="Georgia"/>
+          <w:sz w:val="20"/>
+          <w:szCs w:val="20"/>
+        </w:rPr>
+        <w:t xml:space="preserve"> </w:t>
+      </w:r>
+      <w:r>
+        <w:rPr>
+          <w:rFonts w:ascii="Georgia" w:eastAsia="Georgia" w:hAnsi="Georgia" w:cs="Georgia"/>
+          <w:sz w:val="20"/>
+          <w:szCs w:val="20"/>
+        </w:rPr>
+        <w:t>Rails</w:t>
+      </w:r>
+    </w:p>
+    <w:p>
+      <w:pPr>
+        <w:pStyle w:val="normal0"/>
+        <w:contextualSpacing w:val="0"/>
+        <w:rPr>
+          <w:rFonts w:ascii="Georgia" w:hAnsi="Georgia"/>
+          <w:sz w:val="20"/>
+          <w:szCs w:val="20"/>
+        </w:rPr>
+      </w:pPr>
+      <w:r>
+        <w:rPr>
+          <w:rFonts w:ascii="Georgia" w:eastAsia="Georgia" w:hAnsi="Georgia" w:cs="Georgia"/>
+          <w:b/>
+          <w:sz w:val="20"/>
+          <w:szCs w:val="20"/>
+        </w:rPr>
+        <w:t>Hardware</w:t>
+      </w:r>
+      <w:r>
+        <w:rPr>
+          <w:rFonts w:ascii="Georgia" w:eastAsia="Georgia" w:hAnsi="Georgia" w:cs="Georgia"/>
+          <w:sz w:val="20"/>
+          <w:szCs w:val="20"/>
+        </w:rPr>
+        <w:t>:</w:t>
+      </w:r>
+      <w:r>
+        <w:rPr>
+          <w:rFonts w:ascii="Georgia" w:eastAsia="Georgia" w:hAnsi="Georgia" w:cs="Georgia"/>
+          <w:sz w:val="20"/>
+          <w:szCs w:val="20"/>
+        </w:rPr>
+        <w:t xml:space="preserve"> IT maintenance,</w:t>
+      </w:r>
+      <w:r>
+        <w:rPr>
+          <w:rFonts w:ascii="Georgia" w:eastAsia="Georgia" w:hAnsi="Georgia" w:cs="Georgia"/>
+          <w:b/>
+          <w:sz w:val="20"/>
+          <w:szCs w:val="20"/>
+        </w:rPr>
+        <w:t xml:space="preserve"> </w:t>
+      </w:r>
+      <w:r>
+        <w:rPr>
+          <w:rFonts w:ascii="Georgia" w:eastAsia="Georgia" w:hAnsi="Georgia" w:cs="Georgia"/>
+          <w:sz w:val="20"/>
+          <w:szCs w:val="20"/>
+        </w:rPr>
+        <w:t>Custom PC c</w:t>
+      </w:r>
+      <w:r>
+        <w:rPr>
+          <w:rFonts w:ascii="Georgia" w:eastAsia="Georgia" w:hAnsi="Georgia" w:cs="Georgia"/>
+          <w:sz w:val="20"/>
+          <w:szCs w:val="20"/>
+        </w:rPr>
+        <w:t>onstruction</w:t>
+      </w:r>
+      <w:r>
+        <w:rPr>
+          <w:rFonts w:ascii="Georgia" w:eastAsia="Georgia" w:hAnsi="Georgia" w:cs="Georgia"/>
+          <w:sz w:val="20"/>
+          <w:szCs w:val="20"/>
+        </w:rPr>
+        <w:t xml:space="preserve">, </w:t>
+      </w:r>
+      <w:proofErr w:type="spellStart"/>
+      <w:r>
+        <w:rPr>
+          <w:rFonts w:ascii="Georgia" w:eastAsia="Georgia" w:hAnsi="Georgia" w:cs="Georgia"/>
+          <w:sz w:val="20"/>
+          <w:szCs w:val="20"/>
+        </w:rPr>
+        <w:t>Bitcoin</w:t>
+      </w:r>
+      <w:proofErr w:type="spellEnd"/>
+      <w:r>
+        <w:rPr>
+          <w:rFonts w:ascii="Georgia" w:eastAsia="Georgia" w:hAnsi="Georgia" w:cs="Georgia"/>
+          <w:sz w:val="20"/>
+          <w:szCs w:val="20"/>
+        </w:rPr>
+        <w:t xml:space="preserve"> Mining</w:t>
+      </w:r>
+      <w:r>
+        <w:rPr>
+          <w:rFonts w:ascii="Georgia" w:eastAsia="Georgia" w:hAnsi="Georgia" w:cs="Georgia"/>
+          <w:sz w:val="20"/>
+          <w:szCs w:val="20"/>
+        </w:rPr>
+        <w:t>, A/V configuration</w:t>
+      </w:r>
+      <w:r>
+        <w:rPr>
+          <w:rFonts w:ascii="Georgia" w:eastAsia="Georgia" w:hAnsi="Georgia" w:cs="Georgia"/>
+          <w:sz w:val="20"/>
+          <w:szCs w:val="20"/>
+        </w:rPr>
+        <w:t xml:space="preserve"> </w:t>
+      </w:r>
+    </w:p>
+    <w:p>
+      <w:pPr>
+        <w:pStyle w:val="normal0"/>
+        <w:contextualSpacing w:val="0"/>
+        <w:rPr>
+          <w:rFonts w:ascii="Georgia" w:hAnsi="Georgia"/>
+          <w:sz w:val="20"/>
+          <w:szCs w:val="20"/>
+        </w:rPr>
+      </w:pPr>
+    </w:p>
+    <w:p>
+      <w:pPr>
+        <w:pStyle w:val="normal0"/>
+        <w:contextualSpacing w:val="0"/>
+        <w:rPr>
+          <w:rFonts w:ascii="Georgia" w:hAnsi="Georgia"/>
+          <w:sz w:val="20"/>
+          <w:szCs w:val="20"/>
+        </w:rPr>
+      </w:pPr>
+      <w:r>
+        <w:rPr>
+          <w:rFonts w:ascii="Georgia" w:eastAsia="Georgia" w:hAnsi="Georgia" w:cs="Georgia"/>
+          <w:b/>
+          <w:sz w:val="20"/>
+          <w:szCs w:val="20"/>
+          <w:u w:val="single"/>
+        </w:rPr>
+        <w:t>PROFESSIONAL EXPERIENCE</w:t>
+      </w:r>
+      <w:r>
+        <w:rPr>
+          <w:rFonts w:ascii="Georgia" w:eastAsia="Georgia" w:hAnsi="Georgia" w:cs="Georgia"/>
+          <w:sz w:val="20"/>
+          <w:szCs w:val="20"/>
+          <w:highlight w:val="white"/>
+        </w:rPr>
+        <w:t xml:space="preserve"> </w:t>
       </w:r>
       <w:bookmarkStart w:id="0" w:name="_GoBack"/>
       <w:bookmarkEnd w:id="0"/>
@@ -388,130 +734,118 @@
         <w:contextualSpacing w:val="0"/>
         <w:rPr>
           <w:rFonts w:ascii="Georgia" w:eastAsia="Georgia" w:hAnsi="Georgia" w:cs="Georgia"/>
-          <w:sz w:val="20"/>
-          <w:szCs w:val="20"/>
-        </w:rPr>
-      </w:pPr>
-      <w:r>
-        <w:rPr>
-          <w:rFonts w:ascii="Georgia" w:eastAsia="Georgia" w:hAnsi="Georgia" w:cs="Georgia"/>
           <w:b/>
           <w:sz w:val="20"/>
           <w:szCs w:val="20"/>
         </w:rPr>
-        <w:t>Software/Tools</w:t>
-      </w:r>
-      <w:r>
-        <w:rPr>
-          <w:rFonts w:ascii="Georgia" w:eastAsia="Georgia" w:hAnsi="Georgia" w:cs="Georgia"/>
-          <w:sz w:val="20"/>
-          <w:szCs w:val="20"/>
-        </w:rPr>
-        <w:t xml:space="preserve">: </w:t>
-      </w:r>
-      <w:r>
-        <w:rPr>
-          <w:rFonts w:ascii="Georgia" w:eastAsia="Georgia" w:hAnsi="Georgia" w:cs="Georgia"/>
-          <w:sz w:val="20"/>
-          <w:szCs w:val="20"/>
-        </w:rPr>
-        <w:t xml:space="preserve">D3.js, </w:t>
-      </w:r>
-      <w:r>
-        <w:rPr>
-          <w:rFonts w:ascii="Georgia" w:eastAsia="Georgia" w:hAnsi="Georgia" w:cs="Georgia"/>
-          <w:sz w:val="20"/>
-          <w:szCs w:val="20"/>
-        </w:rPr>
-        <w:t>Linux</w:t>
-      </w:r>
-      <w:r>
-        <w:rPr>
-          <w:rFonts w:ascii="Georgia" w:eastAsia="Georgia" w:hAnsi="Georgia" w:cs="Georgia"/>
-          <w:sz w:val="20"/>
-          <w:szCs w:val="20"/>
-        </w:rPr>
-        <w:t>/Unix</w:t>
-      </w:r>
-      <w:r>
-        <w:rPr>
-          <w:rFonts w:ascii="Georgia" w:eastAsia="Georgia" w:hAnsi="Georgia" w:cs="Georgia"/>
-          <w:sz w:val="20"/>
-          <w:szCs w:val="20"/>
-        </w:rPr>
-        <w:t xml:space="preserve"> shell-fu</w:t>
-      </w:r>
-      <w:r>
-        <w:rPr>
-          <w:rFonts w:ascii="Georgia" w:eastAsia="Georgia" w:hAnsi="Georgia" w:cs="Georgia"/>
-          <w:sz w:val="20"/>
-          <w:szCs w:val="20"/>
-        </w:rPr>
-        <w:t>, g</w:t>
-      </w:r>
-      <w:r>
-        <w:rPr>
-          <w:rFonts w:ascii="Georgia" w:eastAsia="Georgia" w:hAnsi="Georgia" w:cs="Georgia"/>
-          <w:sz w:val="20"/>
-          <w:szCs w:val="20"/>
-        </w:rPr>
-        <w:t xml:space="preserve">it, GitHub, </w:t>
-      </w:r>
-      <w:r>
-        <w:rPr>
-          <w:rFonts w:ascii="Georgia" w:eastAsia="Georgia" w:hAnsi="Georgia" w:cs="Georgia"/>
-          <w:sz w:val="20"/>
-          <w:szCs w:val="20"/>
-        </w:rPr>
-        <w:t>Heroku,</w:t>
-      </w:r>
-      <w:r>
-        <w:rPr>
-          <w:rFonts w:ascii="Georgia" w:eastAsia="Georgia" w:hAnsi="Georgia" w:cs="Georgia"/>
-          <w:sz w:val="20"/>
-          <w:szCs w:val="20"/>
-        </w:rPr>
-        <w:t xml:space="preserve"> Bootstrap</w:t>
-      </w:r>
-      <w:r>
-        <w:rPr>
-          <w:rFonts w:ascii="Georgia" w:eastAsia="Georgia" w:hAnsi="Georgia" w:cs="Georgia"/>
-          <w:sz w:val="20"/>
-          <w:szCs w:val="20"/>
-        </w:rPr>
-        <w:t xml:space="preserve">, </w:t>
-      </w:r>
-      <w:r>
-        <w:rPr>
-          <w:rFonts w:ascii="Georgia" w:eastAsia="Georgia" w:hAnsi="Georgia" w:cs="Georgia"/>
-          <w:sz w:val="20"/>
-          <w:szCs w:val="20"/>
-        </w:rPr>
-        <w:t>Photoshop</w:t>
-      </w:r>
-      <w:r>
-        <w:rPr>
-          <w:rFonts w:ascii="Georgia" w:eastAsia="Georgia" w:hAnsi="Georgia" w:cs="Georgia"/>
-          <w:sz w:val="20"/>
-          <w:szCs w:val="20"/>
-        </w:rPr>
-        <w:t>,</w:t>
-      </w:r>
-      <w:r>
-        <w:rPr>
-          <w:rFonts w:ascii="Georgia" w:eastAsia="Georgia" w:hAnsi="Georgia" w:cs="Georgia"/>
-          <w:sz w:val="20"/>
-          <w:szCs w:val="20"/>
-        </w:rPr>
-        <w:t xml:space="preserve"> </w:t>
-      </w:r>
-      <w:r>
-        <w:rPr>
-          <w:rFonts w:ascii="Georgia" w:eastAsia="Georgia" w:hAnsi="Georgia" w:cs="Georgia"/>
-          <w:sz w:val="20"/>
-          <w:szCs w:val="20"/>
-        </w:rPr>
-        <w:t>Rails</w:t>
+      </w:pPr>
+      <w:r>
+        <w:rPr>
+          <w:rFonts w:ascii="Georgia" w:eastAsia="Georgia" w:hAnsi="Georgia" w:cs="Georgia"/>
+          <w:b/>
+          <w:sz w:val="20"/>
+          <w:szCs w:val="20"/>
+        </w:rPr>
+        <w:t>PRIME</w:t>
+      </w:r>
+      <w:r>
+        <w:rPr>
+          <w:rFonts w:ascii="Georgia" w:eastAsia="Georgia" w:hAnsi="Georgia" w:cs="Georgia"/>
+          <w:b/>
+          <w:sz w:val="20"/>
+          <w:szCs w:val="20"/>
+        </w:rPr>
+        <w:tab/>
+      </w:r>
+      <w:r>
+        <w:rPr>
+          <w:rFonts w:ascii="Georgia" w:eastAsia="Georgia" w:hAnsi="Georgia" w:cs="Georgia"/>
+          <w:b/>
+          <w:sz w:val="20"/>
+          <w:szCs w:val="20"/>
+        </w:rPr>
+        <w:tab/>
+      </w:r>
+      <w:r>
+        <w:rPr>
+          <w:rFonts w:ascii="Georgia" w:eastAsia="Georgia" w:hAnsi="Georgia" w:cs="Georgia"/>
+          <w:b/>
+          <w:sz w:val="20"/>
+          <w:szCs w:val="20"/>
+        </w:rPr>
+        <w:tab/>
+      </w:r>
+      <w:r>
+        <w:rPr>
+          <w:rFonts w:ascii="Georgia" w:eastAsia="Georgia" w:hAnsi="Georgia" w:cs="Georgia"/>
+          <w:b/>
+          <w:sz w:val="20"/>
+          <w:szCs w:val="20"/>
+        </w:rPr>
+        <w:tab/>
+      </w:r>
+      <w:r>
+        <w:rPr>
+          <w:rFonts w:ascii="Georgia" w:eastAsia="Georgia" w:hAnsi="Georgia" w:cs="Georgia"/>
+          <w:b/>
+          <w:sz w:val="20"/>
+          <w:szCs w:val="20"/>
+        </w:rPr>
+        <w:tab/>
+      </w:r>
+      <w:r>
+        <w:rPr>
+          <w:rFonts w:ascii="Georgia" w:eastAsia="Georgia" w:hAnsi="Georgia" w:cs="Georgia"/>
+          <w:b/>
+          <w:sz w:val="20"/>
+          <w:szCs w:val="20"/>
+        </w:rPr>
+        <w:tab/>
+      </w:r>
+      <w:r>
+        <w:rPr>
+          <w:rFonts w:ascii="Georgia" w:eastAsia="Georgia" w:hAnsi="Georgia" w:cs="Georgia"/>
+          <w:b/>
+          <w:sz w:val="20"/>
+          <w:szCs w:val="20"/>
+        </w:rPr>
+        <w:tab/>
+      </w:r>
+      <w:r>
+        <w:rPr>
+          <w:rFonts w:ascii="Georgia" w:eastAsia="Georgia" w:hAnsi="Georgia" w:cs="Georgia"/>
+          <w:b/>
+          <w:sz w:val="20"/>
+          <w:szCs w:val="20"/>
+        </w:rPr>
+        <w:tab/>
+      </w:r>
+      <w:r>
+        <w:rPr>
+          <w:rFonts w:ascii="Georgia" w:eastAsia="Georgia" w:hAnsi="Georgia" w:cs="Georgia"/>
+          <w:b/>
+          <w:sz w:val="20"/>
+          <w:szCs w:val="20"/>
+        </w:rPr>
+        <w:tab/>
+      </w:r>
+      <w:r>
+        <w:rPr>
+          <w:rFonts w:ascii="Georgia" w:eastAsia="Georgia" w:hAnsi="Georgia" w:cs="Georgia"/>
+          <w:b/>
+          <w:sz w:val="20"/>
+          <w:szCs w:val="20"/>
+        </w:rPr>
+        <w:tab/>
+        <w:t xml:space="preserve">       </w:t>
+      </w:r>
+      <w:r>
+        <w:rPr>
+          <w:rFonts w:ascii="Georgia" w:eastAsia="Georgia" w:hAnsi="Georgia" w:cs="Georgia"/>
+          <w:sz w:val="20"/>
+          <w:szCs w:val="20"/>
+        </w:rPr>
+        <w:t>Boston, MA</w:t>
       </w:r>
     </w:p>
     <w:p>
@@ -519,252 +853,6 @@
         <w:pStyle w:val="normal0"/>
         <w:contextualSpacing w:val="0"/>
         <w:rPr>
-          <w:rFonts w:ascii="Georgia" w:hAnsi="Georgia"/>
-          <w:sz w:val="20"/>
-          <w:szCs w:val="20"/>
-        </w:rPr>
-      </w:pPr>
-      <w:r>
-        <w:rPr>
-          <w:rFonts w:ascii="Georgia" w:eastAsia="Georgia" w:hAnsi="Georgia" w:cs="Georgia"/>
-          <w:b/>
-          <w:sz w:val="20"/>
-          <w:szCs w:val="20"/>
-        </w:rPr>
-        <w:t>Hardware</w:t>
-      </w:r>
-      <w:r>
-        <w:rPr>
-          <w:rFonts w:ascii="Georgia" w:eastAsia="Georgia" w:hAnsi="Georgia" w:cs="Georgia"/>
-          <w:sz w:val="20"/>
-          <w:szCs w:val="20"/>
-        </w:rPr>
-        <w:t>:</w:t>
-      </w:r>
-      <w:r>
-        <w:rPr>
-          <w:rFonts w:ascii="Georgia" w:eastAsia="Georgia" w:hAnsi="Georgia" w:cs="Georgia"/>
-          <w:sz w:val="20"/>
-          <w:szCs w:val="20"/>
-        </w:rPr>
-        <w:t xml:space="preserve"> IT maintenance,</w:t>
-      </w:r>
-      <w:r>
-        <w:rPr>
-          <w:rFonts w:ascii="Georgia" w:eastAsia="Georgia" w:hAnsi="Georgia" w:cs="Georgia"/>
-          <w:b/>
-          <w:sz w:val="20"/>
-          <w:szCs w:val="20"/>
-        </w:rPr>
-        <w:t xml:space="preserve"> </w:t>
-      </w:r>
-      <w:r>
-        <w:rPr>
-          <w:rFonts w:ascii="Georgia" w:eastAsia="Georgia" w:hAnsi="Georgia" w:cs="Georgia"/>
-          <w:sz w:val="20"/>
-          <w:szCs w:val="20"/>
-        </w:rPr>
-        <w:t>Custom PC c</w:t>
-      </w:r>
-      <w:r>
-        <w:rPr>
-          <w:rFonts w:ascii="Georgia" w:eastAsia="Georgia" w:hAnsi="Georgia" w:cs="Georgia"/>
-          <w:sz w:val="20"/>
-          <w:szCs w:val="20"/>
-        </w:rPr>
-        <w:t>onstruction</w:t>
-      </w:r>
-      <w:r>
-        <w:rPr>
-          <w:rFonts w:ascii="Georgia" w:eastAsia="Georgia" w:hAnsi="Georgia" w:cs="Georgia"/>
-          <w:sz w:val="20"/>
-          <w:szCs w:val="20"/>
-        </w:rPr>
-        <w:t>, Bitcoin Mining</w:t>
-      </w:r>
-      <w:r>
-        <w:rPr>
-          <w:rFonts w:ascii="Georgia" w:eastAsia="Georgia" w:hAnsi="Georgia" w:cs="Georgia"/>
-          <w:sz w:val="20"/>
-          <w:szCs w:val="20"/>
-        </w:rPr>
-        <w:t>, A/V configuration</w:t>
-      </w:r>
-      <w:r>
-        <w:rPr>
-          <w:rFonts w:ascii="Georgia" w:eastAsia="Georgia" w:hAnsi="Georgia" w:cs="Georgia"/>
-          <w:sz w:val="20"/>
-          <w:szCs w:val="20"/>
-        </w:rPr>
-        <w:t xml:space="preserve"> </w:t>
-      </w:r>
-    </w:p>
-    <w:p>
-      <w:pPr>
-        <w:pStyle w:val="normal0"/>
-        <w:contextualSpacing w:val="0"/>
-        <w:rPr>
-          <w:rFonts w:ascii="Georgia" w:hAnsi="Georgia"/>
-          <w:sz w:val="20"/>
-          <w:szCs w:val="20"/>
-        </w:rPr>
-      </w:pPr>
-    </w:p>
-    <w:p>
-      <w:pPr>
-        <w:pStyle w:val="normal0"/>
-        <w:contextualSpacing w:val="0"/>
-        <w:rPr>
-          <w:rFonts w:ascii="Georgia" w:hAnsi="Georgia"/>
-          <w:sz w:val="20"/>
-          <w:szCs w:val="20"/>
-        </w:rPr>
-      </w:pPr>
-      <w:r>
-        <w:rPr>
-          <w:rFonts w:ascii="Georgia" w:eastAsia="Georgia" w:hAnsi="Georgia" w:cs="Georgia"/>
-          <w:b/>
-          <w:sz w:val="20"/>
-          <w:szCs w:val="20"/>
-          <w:u w:val="single"/>
-        </w:rPr>
-        <w:t>PROFESSIONAL EXPERIENCE</w:t>
-      </w:r>
-      <w:r>
-        <w:rPr>
-          <w:rFonts w:ascii="Georgia" w:eastAsia="Georgia" w:hAnsi="Georgia" w:cs="Georgia"/>
-          <w:sz w:val="20"/>
-          <w:szCs w:val="20"/>
-          <w:highlight w:val="white"/>
-        </w:rPr>
-        <w:t xml:space="preserve"> </w:t>
-      </w:r>
-    </w:p>
-    <w:p>
-      <w:pPr>
-        <w:pStyle w:val="normal0"/>
-        <w:contextualSpacing w:val="0"/>
-        <w:rPr>
-          <w:rFonts w:ascii="Georgia" w:eastAsia="Georgia" w:hAnsi="Georgia" w:cs="Georgia"/>
-          <w:b/>
-          <w:sz w:val="20"/>
-          <w:szCs w:val="20"/>
-        </w:rPr>
-      </w:pPr>
-      <w:r>
-        <w:rPr>
-          <w:rFonts w:ascii="Georgia" w:eastAsia="Georgia" w:hAnsi="Georgia" w:cs="Georgia"/>
-          <w:b/>
-          <w:sz w:val="20"/>
-          <w:szCs w:val="20"/>
-        </w:rPr>
-        <w:t>PRIME</w:t>
-      </w:r>
-      <w:r>
-        <w:rPr>
-          <w:rFonts w:ascii="Georgia" w:eastAsia="Georgia" w:hAnsi="Georgia" w:cs="Georgia"/>
-          <w:b/>
-          <w:sz w:val="20"/>
-          <w:szCs w:val="20"/>
-        </w:rPr>
-        <w:tab/>
-      </w:r>
-      <w:r>
-        <w:rPr>
-          <w:rFonts w:ascii="Georgia" w:eastAsia="Georgia" w:hAnsi="Georgia" w:cs="Georgia"/>
-          <w:b/>
-          <w:sz w:val="20"/>
-          <w:szCs w:val="20"/>
-        </w:rPr>
-        <w:tab/>
-      </w:r>
-      <w:r>
-        <w:rPr>
-          <w:rFonts w:ascii="Georgia" w:eastAsia="Georgia" w:hAnsi="Georgia" w:cs="Georgia"/>
-          <w:b/>
-          <w:sz w:val="20"/>
-          <w:szCs w:val="20"/>
-        </w:rPr>
-        <w:tab/>
-      </w:r>
-      <w:r>
-        <w:rPr>
-          <w:rFonts w:ascii="Georgia" w:eastAsia="Georgia" w:hAnsi="Georgia" w:cs="Georgia"/>
-          <w:b/>
-          <w:sz w:val="20"/>
-          <w:szCs w:val="20"/>
-        </w:rPr>
-        <w:tab/>
-      </w:r>
-      <w:r>
-        <w:rPr>
-          <w:rFonts w:ascii="Georgia" w:eastAsia="Georgia" w:hAnsi="Georgia" w:cs="Georgia"/>
-          <w:b/>
-          <w:sz w:val="20"/>
-          <w:szCs w:val="20"/>
-        </w:rPr>
-        <w:tab/>
-      </w:r>
-      <w:r>
-        <w:rPr>
-          <w:rFonts w:ascii="Georgia" w:eastAsia="Georgia" w:hAnsi="Georgia" w:cs="Georgia"/>
-          <w:b/>
-          <w:sz w:val="20"/>
-          <w:szCs w:val="20"/>
-        </w:rPr>
-        <w:tab/>
-      </w:r>
-      <w:r>
-        <w:rPr>
-          <w:rFonts w:ascii="Georgia" w:eastAsia="Georgia" w:hAnsi="Georgia" w:cs="Georgia"/>
-          <w:b/>
-          <w:sz w:val="20"/>
-          <w:szCs w:val="20"/>
-        </w:rPr>
-        <w:tab/>
-      </w:r>
-      <w:r>
-        <w:rPr>
-          <w:rFonts w:ascii="Georgia" w:eastAsia="Georgia" w:hAnsi="Georgia" w:cs="Georgia"/>
-          <w:b/>
-          <w:sz w:val="20"/>
-          <w:szCs w:val="20"/>
-        </w:rPr>
-        <w:tab/>
-      </w:r>
-      <w:r>
-        <w:rPr>
-          <w:rFonts w:ascii="Georgia" w:eastAsia="Georgia" w:hAnsi="Georgia" w:cs="Georgia"/>
-          <w:b/>
-          <w:sz w:val="20"/>
-          <w:szCs w:val="20"/>
-        </w:rPr>
-        <w:tab/>
-      </w:r>
-      <w:r>
-        <w:rPr>
-          <w:rFonts w:ascii="Georgia" w:eastAsia="Georgia" w:hAnsi="Georgia" w:cs="Georgia"/>
-          <w:b/>
-          <w:sz w:val="20"/>
-          <w:szCs w:val="20"/>
-        </w:rPr>
-        <w:tab/>
-        <w:t xml:space="preserve">       </w:t>
-      </w:r>
-      <w:r>
-        <w:rPr>
-          <w:rFonts w:ascii="Georgia" w:eastAsia="Georgia" w:hAnsi="Georgia" w:cs="Georgia"/>
-          <w:sz w:val="20"/>
-          <w:szCs w:val="20"/>
-        </w:rPr>
-        <w:t>Boston, MA</w:t>
-      </w:r>
-    </w:p>
-    <w:p>
-      <w:pPr>
-        <w:pStyle w:val="normal0"/>
-        <w:contextualSpacing w:val="0"/>
-        <w:rPr>
           <w:rFonts w:ascii="Georgia" w:eastAsia="Georgia" w:hAnsi="Georgia" w:cs="Georgia"/>
           <w:i/>
           <w:sz w:val="20"/>
@@ -860,7 +948,7 @@
           <w:sz w:val="20"/>
           <w:szCs w:val="20"/>
         </w:rPr>
-        <w:t xml:space="preserve">       </w:t>
+        <w:t xml:space="preserve">   </w:t>
       </w:r>
       <w:r>
         <w:rPr>
@@ -878,7 +966,7 @@
           <w:sz w:val="20"/>
           <w:szCs w:val="20"/>
         </w:rPr>
-        <w:t>April</w:t>
+        <w:t>August</w:t>
       </w:r>
       <w:r>
         <w:rPr>
@@ -1021,8 +1109,18 @@
           <w:sz w:val="20"/>
           <w:szCs w:val="20"/>
         </w:rPr>
-        <w:t>intenance equipment datalogs</w:t>
-      </w:r>
+        <w:t xml:space="preserve">intenance equipment </w:t>
+      </w:r>
+      <w:proofErr w:type="spellStart"/>
+      <w:r>
+        <w:rPr>
+          <w:rFonts w:ascii="Georgia" w:eastAsia="Georgia" w:hAnsi="Georgia" w:cs="Georgia"/>
+          <w:sz w:val="20"/>
+          <w:szCs w:val="20"/>
+        </w:rPr>
+        <w:t>datalogs</w:t>
+      </w:r>
+      <w:proofErr w:type="spellEnd"/>
       <w:r>
         <w:rPr>
           <w:rFonts w:ascii="Georgia" w:eastAsia="Georgia" w:hAnsi="Georgia" w:cs="Georgia"/>
@@ -1116,8 +1214,18 @@
           <w:sz w:val="20"/>
           <w:szCs w:val="20"/>
         </w:rPr>
-        <w:t>LAMP stack</w:t>
-      </w:r>
+        <w:t xml:space="preserve">LAMP </w:t>
+      </w:r>
+      <w:proofErr w:type="gramStart"/>
+      <w:r>
+        <w:rPr>
+          <w:rFonts w:ascii="Georgia" w:eastAsia="Georgia" w:hAnsi="Georgia" w:cs="Georgia"/>
+          <w:sz w:val="20"/>
+          <w:szCs w:val="20"/>
+        </w:rPr>
+        <w:t>stack</w:t>
+      </w:r>
+      <w:proofErr w:type="gramEnd"/>
       <w:r>
         <w:rPr>
           <w:rFonts w:ascii="Georgia" w:eastAsia="Georgia" w:hAnsi="Georgia" w:cs="Georgia"/>
@@ -1195,8 +1303,18 @@
           <w:sz w:val="20"/>
           <w:szCs w:val="20"/>
         </w:rPr>
-        <w:t xml:space="preserve"> D3.js and highcharts</w:t>
-      </w:r>
+        <w:t xml:space="preserve"> D3.js and </w:t>
+      </w:r>
+      <w:proofErr w:type="spellStart"/>
+      <w:r>
+        <w:rPr>
+          <w:rFonts w:ascii="Georgia" w:eastAsia="Georgia" w:hAnsi="Georgia" w:cs="Georgia"/>
+          <w:sz w:val="20"/>
+          <w:szCs w:val="20"/>
+        </w:rPr>
+        <w:t>highcharts</w:t>
+      </w:r>
+      <w:proofErr w:type="spellEnd"/>
       <w:r>
         <w:rPr>
           <w:rFonts w:ascii="Georgia" w:eastAsia="Georgia" w:hAnsi="Georgia" w:cs="Georgia"/>
@@ -1251,7 +1369,25 @@
           <w:sz w:val="20"/>
           <w:szCs w:val="20"/>
         </w:rPr>
-        <w:t xml:space="preserve"> Phasor data presented with an interactive slider.</w:t>
+        <w:t xml:space="preserve"> </w:t>
+      </w:r>
+      <w:proofErr w:type="spellStart"/>
+      <w:r>
+        <w:rPr>
+          <w:rFonts w:ascii="Georgia" w:eastAsia="Georgia" w:hAnsi="Georgia" w:cs="Georgia"/>
+          <w:sz w:val="20"/>
+          <w:szCs w:val="20"/>
+        </w:rPr>
+        <w:t>Phasor</w:t>
+      </w:r>
+      <w:proofErr w:type="spellEnd"/>
+      <w:r>
+        <w:rPr>
+          <w:rFonts w:ascii="Georgia" w:eastAsia="Georgia" w:hAnsi="Georgia" w:cs="Georgia"/>
+          <w:sz w:val="20"/>
+          <w:szCs w:val="20"/>
+        </w:rPr>
+        <w:t xml:space="preserve"> data presented with an interactive slider.</w:t>
       </w:r>
     </w:p>
     <w:p>
@@ -1624,7 +1760,27 @@
           <w:sz w:val="20"/>
           <w:szCs w:val="20"/>
         </w:rPr>
-        <w:t xml:space="preserve">(Test Driven Development) in mind using Ruby, Rails, PostgreSQL, </w:t>
+        <w:t xml:space="preserve">(Test Driven Development) in mind using Ruby, Rails, </w:t>
+      </w:r>
+      <w:proofErr w:type="spellStart"/>
+      <w:proofErr w:type="gramStart"/>
+      <w:r>
+        <w:rPr>
+          <w:rFonts w:ascii="Georgia" w:eastAsia="Georgia" w:hAnsi="Georgia" w:cs="Georgia"/>
+          <w:sz w:val="20"/>
+          <w:szCs w:val="20"/>
+        </w:rPr>
+        <w:t>PostgreSQL</w:t>
+      </w:r>
+      <w:proofErr w:type="spellEnd"/>
+      <w:proofErr w:type="gramEnd"/>
+      <w:r>
+        <w:rPr>
+          <w:rFonts w:ascii="Georgia" w:eastAsia="Georgia" w:hAnsi="Georgia" w:cs="Georgia"/>
+          <w:sz w:val="20"/>
+          <w:szCs w:val="20"/>
+        </w:rPr>
+        <w:t xml:space="preserve">, </w:t>
       </w:r>
       <w:r>
         <w:rPr>
@@ -1640,7 +1796,25 @@
           <w:sz w:val="20"/>
           <w:szCs w:val="20"/>
         </w:rPr>
-        <w:t>, jQuery &amp; CSS.</w:t>
+        <w:t xml:space="preserve">, </w:t>
+      </w:r>
+      <w:proofErr w:type="spellStart"/>
+      <w:r>
+        <w:rPr>
+          <w:rFonts w:ascii="Georgia" w:eastAsia="Georgia" w:hAnsi="Georgia" w:cs="Georgia"/>
+          <w:sz w:val="20"/>
+          <w:szCs w:val="20"/>
+        </w:rPr>
+        <w:t>jQuery</w:t>
+      </w:r>
+      <w:proofErr w:type="spellEnd"/>
+      <w:r>
+        <w:rPr>
+          <w:rFonts w:ascii="Georgia" w:eastAsia="Georgia" w:hAnsi="Georgia" w:cs="Georgia"/>
+          <w:sz w:val="20"/>
+          <w:szCs w:val="20"/>
+        </w:rPr>
+        <w:t xml:space="preserve"> &amp; CSS.</w:t>
       </w:r>
     </w:p>
     <w:p>
@@ -1687,7 +1861,25 @@
           <w:sz w:val="20"/>
           <w:szCs w:val="20"/>
         </w:rPr>
-        <w:t xml:space="preserve"> Agile methodologies. </w:t>
+        <w:t xml:space="preserve"> </w:t>
+      </w:r>
+      <w:proofErr w:type="gramStart"/>
+      <w:r>
+        <w:rPr>
+          <w:rFonts w:ascii="Georgia" w:eastAsia="Georgia" w:hAnsi="Georgia" w:cs="Georgia"/>
+          <w:sz w:val="20"/>
+          <w:szCs w:val="20"/>
+        </w:rPr>
+        <w:t>Agile</w:t>
+      </w:r>
+      <w:proofErr w:type="gramEnd"/>
+      <w:r>
+        <w:rPr>
+          <w:rFonts w:ascii="Georgia" w:eastAsia="Georgia" w:hAnsi="Georgia" w:cs="Georgia"/>
+          <w:sz w:val="20"/>
+          <w:szCs w:val="20"/>
+        </w:rPr>
+        <w:t xml:space="preserve"> methodologies. </w:t>
       </w:r>
     </w:p>
     <w:p>
@@ -1711,6 +1903,7 @@
           <w:szCs w:val="20"/>
         </w:rPr>
       </w:pPr>
+      <w:proofErr w:type="spellStart"/>
       <w:r>
         <w:rPr>
           <w:rFonts w:ascii="Georgia" w:eastAsia="Georgia" w:hAnsi="Georgia" w:cs="Georgia"/>
@@ -1718,7 +1911,17 @@
           <w:sz w:val="20"/>
           <w:szCs w:val="20"/>
         </w:rPr>
-        <w:t>Doble Engineering</w:t>
+        <w:t>Doble</w:t>
+      </w:r>
+      <w:proofErr w:type="spellEnd"/>
+      <w:r>
+        <w:rPr>
+          <w:rFonts w:ascii="Georgia" w:eastAsia="Georgia" w:hAnsi="Georgia" w:cs="Georgia"/>
+          <w:b/>
+          <w:sz w:val="20"/>
+          <w:szCs w:val="20"/>
+        </w:rPr>
+        <w:t xml:space="preserve"> Engineering</w:t>
       </w:r>
       <w:r>
         <w:rPr>

</xml_diff>